<commit_message>
JWT added in Spring
</commit_message>
<xml_diff>
--- a/src/main/java/SpringBoot/service/AuthService/Authentication and Authorization.docx
+++ b/src/main/java/SpringBoot/service/AuthService/Authentication and Authorization.docx
@@ -2976,25 +2976,7 @@
           <w:lang w:eastAsia="en-GB"/>
           <w14:ligatures w14:val="none"/>
         </w:rPr>
-        <w:t xml:space="preserve">Once the user is authenticated, we would still need to ensure they’re only allowed to access resources that they have permissions to access. Unauthorized access to sensitive data can be a disaster. By the principle of least </w:t>
-      </w:r>
-      <w:r>
-        <w:rPr>
-          <w:rFonts w:ascii="Times New Roman" w:eastAsia="Times New Roman" w:hAnsi="Times New Roman" w:cs="Times New Roman"/>
-          <w:kern w:val="0"/>
-          <w:lang w:eastAsia="en-GB"/>
-          <w14:ligatures w14:val="none"/>
-        </w:rPr>
-        <w:t>privileged</w:t>
-      </w:r>
-      <w:r>
-        <w:rPr>
-          <w:rFonts w:ascii="Times New Roman" w:eastAsia="Times New Roman" w:hAnsi="Times New Roman" w:cs="Times New Roman"/>
-          <w:kern w:val="0"/>
-          <w:lang w:eastAsia="en-GB"/>
-          <w14:ligatures w14:val="none"/>
-        </w:rPr>
-        <w:t>, companies would usually set up access policies such that by default you have access to what is required for you absolutely. And then in progression to that you have additional access. Common ways to segment access are:</w:t>
+        <w:t>Once the user is authenticated, we would still need to ensure they’re only allowed to access resources that they have permissions to access. Unauthorized access to sensitive data can be a disaster. By the principle of least privileged, companies would usually set up access policies such that by default you have access to what is required for you absolutely. And then in progression to that you have additional access. Common ways to segment access are:</w:t>
       </w:r>
     </w:p>
     <w:p>
@@ -13156,10 +13138,7 @@
         <w:t>JSON Web Token or JWT</w:t>
       </w:r>
       <w:r>
-        <w:t>, as it is more commonly called, is an open Internet standard (RFC 7519) for securely transmitting trusted information between parties in a compact way. The tokens contain claims that are encoded as a JSON object and are digitally signed using a private secret or a public key/private key pair. They are self-contained and verifiable as they are digitally signed. JWTs can be signed and/or encrypted. The signed tokens verify the integrity of the claims contained in the token, while the encrypted ones hide the claims from other parties.</w:t>
-      </w:r>
-      <w:r>
-        <w:t xml:space="preserve"> </w:t>
+        <w:t xml:space="preserve">, as it is more commonly called, is an open Internet standard (RFC 7519) for securely transmitting trusted information between parties in a compact way. The tokens contain claims that are encoded as a JSON object and are digitally signed using a private secret or a public key/private key pair. They are self-contained and verifiable as they are digitally signed. JWTs can be signed and/or encrypted. The signed tokens verify the integrity of the claims contained in the token, while the encrypted ones hide the claims from other parties. </w:t>
       </w:r>
     </w:p>
     <w:p>
@@ -13795,25 +13774,53 @@
         <w:t>d.</w:t>
       </w:r>
     </w:p>
-    <w:p>
-      <w:r>
-        <w:fldChar w:fldCharType="begin"/>
-      </w:r>
-      <w:r>
-        <w:instrText xml:space="preserve"> INCLUDEPICTURE "https://miro.medium.com/v2/resize:fit:1400/1*847bYy5ey-RVRXwCy0cuKQ.png" \* MERGEFORMATINET </w:instrText>
-      </w:r>
-      <w:r>
-        <w:fldChar w:fldCharType="separate"/>
-      </w:r>
+    <w:p/>
+    <w:p/>
+    <w:p>
+      <w:pPr>
+        <w:pBdr>
+          <w:bottom w:val="single" w:sz="6" w:space="1" w:color="auto"/>
+        </w:pBdr>
+      </w:pPr>
+    </w:p>
+    <w:p/>
+    <w:p>
+      <w:proofErr w:type="spellStart"/>
+      <w:r>
+        <w:t>Openid</w:t>
+      </w:r>
+      <w:proofErr w:type="spellEnd"/>
+      <w:r>
+        <w:t xml:space="preserve"> Connect vs </w:t>
+      </w:r>
+      <w:proofErr w:type="spellStart"/>
+      <w:r>
+        <w:t>oauth</w:t>
+      </w:r>
+      <w:proofErr w:type="spellEnd"/>
+      <w:r>
+        <w:br/>
+      </w:r>
+      <w:hyperlink r:id="rId17" w:history="1">
+        <w:r>
+          <w:rPr>
+            <w:rStyle w:val="Hyperlink"/>
+          </w:rPr>
+          <w:t>https://www.youtube.com/watch?v=HsbNDDfLvio</w:t>
+        </w:r>
+      </w:hyperlink>
+    </w:p>
+    <w:p/>
+    <w:p>
       <w:r>
         <w:rPr>
           <w:noProof/>
         </w:rPr>
         <w:drawing>
-          <wp:inline distT="0" distB="0" distL="0" distR="0" wp14:anchorId="7DB2E84C" wp14:editId="1D1FCDD8">
-            <wp:extent cx="5731510" cy="2397760"/>
-            <wp:effectExtent l="0" t="0" r="0" b="2540"/>
-            <wp:docPr id="1187421751" name="Picture 17" descr="A screenshot of a phone&#10;&#10;AI-generated content may be incorrect."/>
+          <wp:inline distT="0" distB="0" distL="0" distR="0" wp14:anchorId="3EA8AB2D" wp14:editId="27FC6264">
+            <wp:extent cx="5731510" cy="3509645"/>
+            <wp:effectExtent l="0" t="0" r="0" b="0"/>
+            <wp:docPr id="328082105" name="Picture 1"/>
             <wp:cNvGraphicFramePr>
               <a:graphicFrameLocks xmlns:a="http://schemas.openxmlformats.org/drawingml/2006/main" noChangeAspect="1"/>
             </wp:cNvGraphicFramePr>
@@ -13821,223 +13828,7 @@
               <a:graphicData uri="http://schemas.openxmlformats.org/drawingml/2006/picture">
                 <pic:pic xmlns:pic="http://schemas.openxmlformats.org/drawingml/2006/picture">
                   <pic:nvPicPr>
-                    <pic:cNvPr id="1187421751" name="Picture 17" descr="A screenshot of a phone&#10;&#10;AI-generated content may be incorrect."/>
-                    <pic:cNvPicPr>
-                      <a:picLocks noChangeAspect="1" noChangeArrowheads="1"/>
-                    </pic:cNvPicPr>
-                  </pic:nvPicPr>
-                  <pic:blipFill>
-                    <a:blip r:embed="rId17" cstate="print">
-                      <a:extLst>
-                        <a:ext uri="{28A0092B-C50C-407E-A947-70E740481C1C}">
-                          <a14:useLocalDpi xmlns:a14="http://schemas.microsoft.com/office/drawing/2010/main" val="0"/>
-                        </a:ext>
-                      </a:extLst>
-                    </a:blip>
-                    <a:srcRect/>
-                    <a:stretch>
-                      <a:fillRect/>
-                    </a:stretch>
-                  </pic:blipFill>
-                  <pic:spPr bwMode="auto">
-                    <a:xfrm>
-                      <a:off x="0" y="0"/>
-                      <a:ext cx="5731510" cy="2397760"/>
-                    </a:xfrm>
-                    <a:prstGeom prst="rect">
-                      <a:avLst/>
-                    </a:prstGeom>
-                    <a:noFill/>
-                    <a:ln>
-                      <a:noFill/>
-                    </a:ln>
-                  </pic:spPr>
-                </pic:pic>
-              </a:graphicData>
-            </a:graphic>
-          </wp:inline>
-        </w:drawing>
-      </w:r>
-      <w:r>
-        <w:fldChar w:fldCharType="end"/>
-      </w:r>
-    </w:p>
-    <w:p>
-      <w:pPr>
-        <w:pStyle w:val="NormalWeb"/>
-      </w:pPr>
-      <w:r>
-        <w:t xml:space="preserve">Access token: </w:t>
-      </w:r>
-    </w:p>
-    <w:p>
-      <w:pPr>
-        <w:pStyle w:val="NormalWeb"/>
-        <w:numPr>
-          <w:ilvl w:val="0"/>
-          <w:numId w:val="23"/>
-        </w:numPr>
-      </w:pPr>
-      <w:r>
-        <w:t xml:space="preserve">grants access to resources </w:t>
-      </w:r>
-    </w:p>
-    <w:p>
-      <w:pPr>
-        <w:pStyle w:val="NormalWeb"/>
-        <w:numPr>
-          <w:ilvl w:val="0"/>
-          <w:numId w:val="23"/>
-        </w:numPr>
-      </w:pPr>
-      <w:r>
-        <w:t xml:space="preserve">usually short lived (minutes) </w:t>
-      </w:r>
-    </w:p>
-    <w:p>
-      <w:pPr>
-        <w:pStyle w:val="NormalWeb"/>
-      </w:pPr>
-      <w:r>
-        <w:t xml:space="preserve">Refresh token: </w:t>
-      </w:r>
-    </w:p>
-    <w:p>
-      <w:pPr>
-        <w:pStyle w:val="NormalWeb"/>
-        <w:numPr>
-          <w:ilvl w:val="0"/>
-          <w:numId w:val="24"/>
-        </w:numPr>
-      </w:pPr>
-      <w:r>
-        <w:t xml:space="preserve">used to generate a new access token </w:t>
-      </w:r>
-    </w:p>
-    <w:p>
-      <w:pPr>
-        <w:pStyle w:val="NormalWeb"/>
-        <w:numPr>
-          <w:ilvl w:val="0"/>
-          <w:numId w:val="24"/>
-        </w:numPr>
-      </w:pPr>
-      <w:r>
-        <w:t xml:space="preserve">usually long lived (hours, days, months) </w:t>
-      </w:r>
-    </w:p>
-    <w:p>
-      <w:r>
-        <w:t>access tokens are mostly for allowing user to access the resources. It is added with every request.</w:t>
-      </w:r>
-    </w:p>
-    <w:p>
-      <w:r>
-        <w:t xml:space="preserve">Access tokens are stateless since they aren’t saved on </w:t>
-      </w:r>
-      <w:proofErr w:type="spellStart"/>
-      <w:r>
-        <w:t>serverside</w:t>
-      </w:r>
-      <w:proofErr w:type="spellEnd"/>
-      <w:r>
-        <w:t xml:space="preserve"> anywhere. They are generated in the fly added to user’s response and reside on client-side in-memory. </w:t>
-      </w:r>
-    </w:p>
-    <w:p>
-      <w:r>
-        <w:t xml:space="preserve">Hence, once published they </w:t>
-      </w:r>
-      <w:proofErr w:type="spellStart"/>
-      <w:r>
-        <w:t>cant</w:t>
-      </w:r>
-      <w:proofErr w:type="spellEnd"/>
-      <w:r>
-        <w:t xml:space="preserve"> be revoked because after sending them in response, server has no knowledge about it.</w:t>
-      </w:r>
-    </w:p>
-    <w:p/>
-    <w:p>
-      <w:r>
-        <w:t xml:space="preserve">But now, since access tokens have short expiry date, </w:t>
-      </w:r>
-      <w:proofErr w:type="spellStart"/>
-      <w:r>
-        <w:t>lets</w:t>
-      </w:r>
-      <w:proofErr w:type="spellEnd"/>
-      <w:r>
-        <w:t xml:space="preserve"> say user was idle for 15min and expire time was 10min. So when a new </w:t>
-      </w:r>
-      <w:proofErr w:type="spellStart"/>
-      <w:r>
-        <w:t>req</w:t>
-      </w:r>
-      <w:proofErr w:type="spellEnd"/>
-      <w:r>
-        <w:t xml:space="preserve"> will be sent to server with access token in </w:t>
-      </w:r>
-      <w:proofErr w:type="spellStart"/>
-      <w:r>
-        <w:t>req</w:t>
-      </w:r>
-      <w:proofErr w:type="spellEnd"/>
-      <w:r>
-        <w:t xml:space="preserve"> header, the response would fail saying 401 i.e. access is forbidden.</w:t>
-      </w:r>
-    </w:p>
-    <w:p>
-      <w:r>
-        <w:lastRenderedPageBreak/>
-        <w:t xml:space="preserve">Now user needs to request a new token, this is achieved using Refresh Token. This token is stateful, i.e. is stored in DB or server files. When a </w:t>
-      </w:r>
-      <w:proofErr w:type="spellStart"/>
-      <w:r>
-        <w:t>req</w:t>
-      </w:r>
-      <w:proofErr w:type="spellEnd"/>
-      <w:r>
-        <w:t xml:space="preserve"> with expired access token is received, refresh token is used to generate a new access token and send that as part of response. </w:t>
-      </w:r>
-    </w:p>
-    <w:p>
-      <w:r>
-        <w:t xml:space="preserve">Now if some bad actor gets hold of </w:t>
-      </w:r>
-      <w:proofErr w:type="spellStart"/>
-      <w:r>
-        <w:t>refreshtoken</w:t>
-      </w:r>
-      <w:proofErr w:type="spellEnd"/>
-      <w:r>
-        <w:t xml:space="preserve">, they can forever access the resources since new access tokens can be now </w:t>
-      </w:r>
-      <w:proofErr w:type="spellStart"/>
-      <w:r>
-        <w:t>generated.thats</w:t>
-      </w:r>
-      <w:proofErr w:type="spellEnd"/>
-      <w:r>
-        <w:t xml:space="preserve"> why, refresh tokens also have expiry time but a little longer. After that, a new refresh token is needed to create. </w:t>
-      </w:r>
-      <w:r>
-        <w:rPr>
-          <w:noProof/>
-        </w:rPr>
-        <w:drawing>
-          <wp:inline distT="0" distB="0" distL="0" distR="0" wp14:anchorId="487627FB" wp14:editId="4B7C66C8">
-            <wp:extent cx="4110932" cy="2981405"/>
-            <wp:effectExtent l="0" t="0" r="4445" b="3175"/>
-            <wp:docPr id="1930351712" name="Picture 18"/>
-            <wp:cNvGraphicFramePr>
-              <a:graphicFrameLocks xmlns:a="http://schemas.openxmlformats.org/drawingml/2006/main" noChangeAspect="1"/>
-            </wp:cNvGraphicFramePr>
-            <a:graphic xmlns:a="http://schemas.openxmlformats.org/drawingml/2006/main">
-              <a:graphicData uri="http://schemas.openxmlformats.org/drawingml/2006/picture">
-                <pic:pic xmlns:pic="http://schemas.openxmlformats.org/drawingml/2006/picture">
-                  <pic:nvPicPr>
-                    <pic:cNvPr id="1930351712" name="Picture 1930351712"/>
+                    <pic:cNvPr id="328082105" name="Picture 328082105"/>
                     <pic:cNvPicPr/>
                   </pic:nvPicPr>
                   <pic:blipFill>
@@ -14055,7 +13846,7 @@
                   <pic:spPr>
                     <a:xfrm>
                       <a:off x="0" y="0"/>
-                      <a:ext cx="4156052" cy="3014128"/>
+                      <a:ext cx="5731510" cy="3509645"/>
                     </a:xfrm>
                     <a:prstGeom prst="rect">
                       <a:avLst/>
@@ -14068,246 +13859,16 @@
         </w:drawing>
       </w:r>
     </w:p>
-    <w:p>
-      <w:r>
-        <w:t xml:space="preserve">Benefit is here that, once cred are verified (1 DB call), every other request can be validated within server only without having to go to DB </w:t>
-      </w:r>
-      <w:proofErr w:type="spellStart"/>
-      <w:r>
-        <w:t>everytime</w:t>
-      </w:r>
-      <w:proofErr w:type="spellEnd"/>
-      <w:r>
-        <w:t xml:space="preserve"> to check if creds are valid. JWT verifies encrypted access token from request using its algo and tells if the user making </w:t>
-      </w:r>
-      <w:proofErr w:type="spellStart"/>
-      <w:r>
-        <w:t>the</w:t>
-      </w:r>
-      <w:proofErr w:type="spellEnd"/>
-      <w:r>
-        <w:t xml:space="preserve"> req is authenticated or not.</w:t>
-      </w:r>
-    </w:p>
-    <w:p>
-      <w:r>
-        <w:t>This is why access-tokens are made stateless, do avoid DB call.</w:t>
-      </w:r>
-    </w:p>
     <w:p/>
     <w:p>
-      <w:r>
-        <w:t xml:space="preserve">Now this differs from Sessions, where a unique session Id was generated post login and that ID was sent in response as Cookie and saved in DB as well. Here the problem was that for each call when authentication was needed, server has to go to DB to check if the </w:t>
-      </w:r>
-      <w:proofErr w:type="spellStart"/>
-      <w:r>
-        <w:t>sessionID</w:t>
-      </w:r>
-      <w:proofErr w:type="spellEnd"/>
-      <w:r>
-        <w:t xml:space="preserve"> from request is matching the </w:t>
-      </w:r>
-      <w:proofErr w:type="spellStart"/>
-      <w:r>
-        <w:t>sessionId</w:t>
-      </w:r>
-      <w:proofErr w:type="spellEnd"/>
-      <w:r>
-        <w:t xml:space="preserve"> from DB. This was Stateful Approach.</w:t>
-      </w:r>
-    </w:p>
-    <w:p>
-      <w:r>
-        <w:rPr>
-          <w:noProof/>
-        </w:rPr>
-        <w:drawing>
-          <wp:inline distT="0" distB="0" distL="0" distR="0" wp14:anchorId="4A777050" wp14:editId="5AAD1232">
-            <wp:extent cx="4064854" cy="2467915"/>
-            <wp:effectExtent l="0" t="0" r="0" b="0"/>
-            <wp:docPr id="1642220064" name="Picture 19" descr="A diagram of a program&#10;&#10;AI-generated content may be incorrect."/>
-            <wp:cNvGraphicFramePr>
-              <a:graphicFrameLocks xmlns:a="http://schemas.openxmlformats.org/drawingml/2006/main" noChangeAspect="1"/>
-            </wp:cNvGraphicFramePr>
-            <a:graphic xmlns:a="http://schemas.openxmlformats.org/drawingml/2006/main">
-              <a:graphicData uri="http://schemas.openxmlformats.org/drawingml/2006/picture">
-                <pic:pic xmlns:pic="http://schemas.openxmlformats.org/drawingml/2006/picture">
-                  <pic:nvPicPr>
-                    <pic:cNvPr id="1642220064" name="Picture 19" descr="A diagram of a program&#10;&#10;AI-generated content may be incorrect."/>
-                    <pic:cNvPicPr/>
-                  </pic:nvPicPr>
-                  <pic:blipFill>
-                    <a:blip r:embed="rId19" cstate="print">
-                      <a:extLst>
-                        <a:ext uri="{28A0092B-C50C-407E-A947-70E740481C1C}">
-                          <a14:useLocalDpi xmlns:a14="http://schemas.microsoft.com/office/drawing/2010/main" val="0"/>
-                        </a:ext>
-                      </a:extLst>
-                    </a:blip>
-                    <a:stretch>
-                      <a:fillRect/>
-                    </a:stretch>
-                  </pic:blipFill>
-                  <pic:spPr>
-                    <a:xfrm>
-                      <a:off x="0" y="0"/>
-                      <a:ext cx="4098365" cy="2488261"/>
-                    </a:xfrm>
-                    <a:prstGeom prst="rect">
-                      <a:avLst/>
-                    </a:prstGeom>
-                  </pic:spPr>
-                </pic:pic>
-              </a:graphicData>
-            </a:graphic>
-          </wp:inline>
-        </w:drawing>
-      </w:r>
-    </w:p>
-    <w:p>
-      <w:r>
-        <w:rPr>
-          <w:noProof/>
-        </w:rPr>
-        <w:lastRenderedPageBreak/>
-        <w:drawing>
-          <wp:inline distT="0" distB="0" distL="0" distR="0" wp14:anchorId="73F25239" wp14:editId="72E45EF5">
-            <wp:extent cx="5731510" cy="1908810"/>
-            <wp:effectExtent l="0" t="0" r="0" b="0"/>
-            <wp:docPr id="1039005193" name="Picture 20"/>
-            <wp:cNvGraphicFramePr>
-              <a:graphicFrameLocks xmlns:a="http://schemas.openxmlformats.org/drawingml/2006/main" noChangeAspect="1"/>
-            </wp:cNvGraphicFramePr>
-            <a:graphic xmlns:a="http://schemas.openxmlformats.org/drawingml/2006/main">
-              <a:graphicData uri="http://schemas.openxmlformats.org/drawingml/2006/picture">
-                <pic:pic xmlns:pic="http://schemas.openxmlformats.org/drawingml/2006/picture">
-                  <pic:nvPicPr>
-                    <pic:cNvPr id="1039005193" name="Picture 1039005193"/>
-                    <pic:cNvPicPr/>
-                  </pic:nvPicPr>
-                  <pic:blipFill>
-                    <a:blip r:embed="rId20" cstate="print">
-                      <a:extLst>
-                        <a:ext uri="{28A0092B-C50C-407E-A947-70E740481C1C}">
-                          <a14:useLocalDpi xmlns:a14="http://schemas.microsoft.com/office/drawing/2010/main" val="0"/>
-                        </a:ext>
-                      </a:extLst>
-                    </a:blip>
-                    <a:stretch>
-                      <a:fillRect/>
-                    </a:stretch>
-                  </pic:blipFill>
-                  <pic:spPr>
-                    <a:xfrm>
-                      <a:off x="0" y="0"/>
-                      <a:ext cx="5731510" cy="1908810"/>
-                    </a:xfrm>
-                    <a:prstGeom prst="rect">
-                      <a:avLst/>
-                    </a:prstGeom>
-                  </pic:spPr>
-                </pic:pic>
-              </a:graphicData>
-            </a:graphic>
-          </wp:inline>
-        </w:drawing>
-      </w:r>
-    </w:p>
-    <w:p>
-      <w:r>
-        <w:t>One more view of Sessions vs JWT above. No storing for JWT since it uses encryption and decryption of tokens to identify the user’s authenticity.</w:t>
-      </w:r>
-    </w:p>
-    <w:p/>
-    <w:p>
-      <w:pPr>
-        <w:pStyle w:val="NormalWeb"/>
-      </w:pPr>
-      <w:r>
-        <w:t>The expiration features enhance security, but they also introduce challenges for long-lasting user sessions. Let’s consider a scenario where users actively engage with the application, and their token expires. Asking the user to log in again can negatively affect the user experience.</w:t>
-      </w:r>
-    </w:p>
-    <w:p>
-      <w:pPr>
-        <w:pStyle w:val="Heading2"/>
-      </w:pPr>
-      <w:r>
-        <w:rPr>
-          <w:rStyle w:val="Strong"/>
-          <w:b w:val="0"/>
-          <w:bCs w:val="0"/>
-        </w:rPr>
-        <w:t>The Role of Refresh Tokens</w:t>
-      </w:r>
-    </w:p>
-    <w:p>
-      <w:pPr>
-        <w:pStyle w:val="NormalWeb"/>
-      </w:pPr>
-      <w:r>
-        <w:t>Refresh tokens offer an elegant solution to the challenges posed by token expiration. These long-lived tokens are used to obtain a new access token when the current one expires. Now, when users log in, the server issues both a short-lived JWT (the access token) and a long-lived refresh token. Both tokens are sent to the clients when a user is granted access.</w:t>
-      </w:r>
-    </w:p>
-    <w:p>
-      <w:pPr>
-        <w:pStyle w:val="NormalWeb"/>
-      </w:pPr>
-      <w:r>
-        <w:t>When users attempt to access a resource, they include the JWT access token in each request. Once the JWT expires, the client uses the refresh token to request both a new JWT and a new refresh token. This process is known as refresh token rotation.</w:t>
-      </w:r>
-    </w:p>
-    <w:p>
-      <w:pPr>
-        <w:pStyle w:val="Heading2"/>
-      </w:pPr>
-      <w:r>
-        <w:t>Access and Refresh Token</w:t>
-      </w:r>
-    </w:p>
-    <w:p>
-      <w:pPr>
-        <w:pStyle w:val="NormalWeb"/>
-      </w:pPr>
-      <w:r>
-        <w:t>The primary purpose of an access token is to grant secure access to protected resources on behalf of a user. These tokens are usually short-lived and may have an expiration date embedded in them. On the other hand, refresh tokens are typically long-lived and allow clients to request new access tokens.</w:t>
-      </w:r>
-    </w:p>
-    <w:p>
-      <w:pPr>
-        <w:pStyle w:val="NormalWeb"/>
-      </w:pPr>
-      <w:r>
-        <w:t>The fundamental distinction between access and refresh tokens lies in the ease of independently validating access tokens.</w:t>
-      </w:r>
-    </w:p>
-    <w:p>
-      <w:pPr>
-        <w:pStyle w:val="NormalWeb"/>
-      </w:pPr>
-      <w:r>
-        <w:t xml:space="preserve">An access token, especially one with a signature like a signed JWT, may be validated by a resource server, eliminating the need for interaction with the authorization server. </w:t>
-      </w:r>
-      <w:r>
-        <w:rPr>
-          <w:rStyle w:val="Strong"/>
-          <w:rFonts w:eastAsiaTheme="majorEastAsia"/>
-        </w:rPr>
-        <w:t>The authorization server issues tokens to client applications on behalf of a resource owner to authenticate subsequent API calls to the resource server. The resource server, on the other hand, is responsible for hosting and providing access to protected resources based on the validity of the access token.</w:t>
-      </w:r>
-    </w:p>
-    <w:p>
-      <w:pPr>
-        <w:pStyle w:val="NormalWeb"/>
-      </w:pPr>
-      <w:r>
-        <w:lastRenderedPageBreak/>
-        <w:t>Refresh tokens need to communicate with the authorization server for validation. This separation of validation from authorization server queries allows for improved latency and simplified access patterns.</w:t>
-      </w:r>
-    </w:p>
-    <w:p>
-      <w:pPr>
-        <w:pStyle w:val="NormalWeb"/>
-      </w:pPr>
+      <w:hyperlink r:id="rId19" w:history="1">
+        <w:r>
+          <w:rPr>
+            <w:rStyle w:val="Hyperlink"/>
+          </w:rPr>
+          <w:t>https://www.youtube.com/watch?v=xJA8tP74KD0</w:t>
+        </w:r>
+      </w:hyperlink>
     </w:p>
     <w:p/>
     <w:sectPr>
@@ -15031,9 +14592,122 @@
     </w:lvl>
   </w:abstractNum>
   <w:abstractNum w:abstractNumId="5" w15:restartNumberingAfterBreak="0">
-    <w:nsid w:val="281561F9"/>
+    <w:nsid w:val="2A19467E"/>
     <w:multiLevelType w:val="multilevel"/>
-    <w:tmpl w:val="C9903F24"/>
+    <w:tmpl w:val="374CCC2A"/>
+    <w:lvl w:ilvl="0">
+      <w:start w:val="1"/>
+      <w:numFmt w:val="decimal"/>
+      <w:lvlText w:val="%1."/>
+      <w:lvlJc w:val="left"/>
+      <w:pPr>
+        <w:tabs>
+          <w:tab w:val="num" w:pos="720"/>
+        </w:tabs>
+        <w:ind w:left="720" w:hanging="360"/>
+      </w:pPr>
+    </w:lvl>
+    <w:lvl w:ilvl="1" w:tentative="1">
+      <w:start w:val="1"/>
+      <w:numFmt w:val="decimal"/>
+      <w:lvlText w:val="%2."/>
+      <w:lvlJc w:val="left"/>
+      <w:pPr>
+        <w:tabs>
+          <w:tab w:val="num" w:pos="1440"/>
+        </w:tabs>
+        <w:ind w:left="1440" w:hanging="360"/>
+      </w:pPr>
+    </w:lvl>
+    <w:lvl w:ilvl="2" w:tentative="1">
+      <w:start w:val="1"/>
+      <w:numFmt w:val="decimal"/>
+      <w:lvlText w:val="%3."/>
+      <w:lvlJc w:val="left"/>
+      <w:pPr>
+        <w:tabs>
+          <w:tab w:val="num" w:pos="2160"/>
+        </w:tabs>
+        <w:ind w:left="2160" w:hanging="360"/>
+      </w:pPr>
+    </w:lvl>
+    <w:lvl w:ilvl="3" w:tentative="1">
+      <w:start w:val="1"/>
+      <w:numFmt w:val="decimal"/>
+      <w:lvlText w:val="%4."/>
+      <w:lvlJc w:val="left"/>
+      <w:pPr>
+        <w:tabs>
+          <w:tab w:val="num" w:pos="2880"/>
+        </w:tabs>
+        <w:ind w:left="2880" w:hanging="360"/>
+      </w:pPr>
+    </w:lvl>
+    <w:lvl w:ilvl="4" w:tentative="1">
+      <w:start w:val="1"/>
+      <w:numFmt w:val="decimal"/>
+      <w:lvlText w:val="%5."/>
+      <w:lvlJc w:val="left"/>
+      <w:pPr>
+        <w:tabs>
+          <w:tab w:val="num" w:pos="3600"/>
+        </w:tabs>
+        <w:ind w:left="3600" w:hanging="360"/>
+      </w:pPr>
+    </w:lvl>
+    <w:lvl w:ilvl="5" w:tentative="1">
+      <w:start w:val="1"/>
+      <w:numFmt w:val="decimal"/>
+      <w:lvlText w:val="%6."/>
+      <w:lvlJc w:val="left"/>
+      <w:pPr>
+        <w:tabs>
+          <w:tab w:val="num" w:pos="4320"/>
+        </w:tabs>
+        <w:ind w:left="4320" w:hanging="360"/>
+      </w:pPr>
+    </w:lvl>
+    <w:lvl w:ilvl="6" w:tentative="1">
+      <w:start w:val="1"/>
+      <w:numFmt w:val="decimal"/>
+      <w:lvlText w:val="%7."/>
+      <w:lvlJc w:val="left"/>
+      <w:pPr>
+        <w:tabs>
+          <w:tab w:val="num" w:pos="5040"/>
+        </w:tabs>
+        <w:ind w:left="5040" w:hanging="360"/>
+      </w:pPr>
+    </w:lvl>
+    <w:lvl w:ilvl="7" w:tentative="1">
+      <w:start w:val="1"/>
+      <w:numFmt w:val="decimal"/>
+      <w:lvlText w:val="%8."/>
+      <w:lvlJc w:val="left"/>
+      <w:pPr>
+        <w:tabs>
+          <w:tab w:val="num" w:pos="5760"/>
+        </w:tabs>
+        <w:ind w:left="5760" w:hanging="360"/>
+      </w:pPr>
+    </w:lvl>
+    <w:lvl w:ilvl="8" w:tentative="1">
+      <w:start w:val="1"/>
+      <w:numFmt w:val="decimal"/>
+      <w:lvlText w:val="%9."/>
+      <w:lvlJc w:val="left"/>
+      <w:pPr>
+        <w:tabs>
+          <w:tab w:val="num" w:pos="6480"/>
+        </w:tabs>
+        <w:ind w:left="6480" w:hanging="360"/>
+      </w:pPr>
+    </w:lvl>
+  </w:abstractNum>
+  <w:abstractNum w:abstractNumId="6" w15:restartNumberingAfterBreak="0">
+    <w:nsid w:val="30DA62D1"/>
+    <w:multiLevelType w:val="multilevel"/>
+    <w:tmpl w:val="54524806"/>
     <w:lvl w:ilvl="0">
       <w:start w:val="1"/>
       <w:numFmt w:val="bullet"/>
@@ -15179,10 +14853,10 @@
       </w:rPr>
     </w:lvl>
   </w:abstractNum>
-  <w:abstractNum w:abstractNumId="6" w15:restartNumberingAfterBreak="0">
-    <w:nsid w:val="2A19467E"/>
+  <w:abstractNum w:abstractNumId="7" w15:restartNumberingAfterBreak="0">
+    <w:nsid w:val="3CC75B26"/>
     <w:multiLevelType w:val="multilevel"/>
-    <w:tmpl w:val="374CCC2A"/>
+    <w:tmpl w:val="EF10D6CC"/>
     <w:lvl w:ilvl="0">
       <w:start w:val="1"/>
       <w:numFmt w:val="decimal"/>
@@ -15292,10 +14966,10 @@
       </w:pPr>
     </w:lvl>
   </w:abstractNum>
-  <w:abstractNum w:abstractNumId="7" w15:restartNumberingAfterBreak="0">
-    <w:nsid w:val="30DA62D1"/>
+  <w:abstractNum w:abstractNumId="8" w15:restartNumberingAfterBreak="0">
+    <w:nsid w:val="496327F4"/>
     <w:multiLevelType w:val="multilevel"/>
-    <w:tmpl w:val="54524806"/>
+    <w:tmpl w:val="D416DBDC"/>
     <w:lvl w:ilvl="0">
       <w:start w:val="1"/>
       <w:numFmt w:val="bullet"/>
@@ -15441,123 +15115,10 @@
       </w:rPr>
     </w:lvl>
   </w:abstractNum>
-  <w:abstractNum w:abstractNumId="8" w15:restartNumberingAfterBreak="0">
-    <w:nsid w:val="3CC75B26"/>
+  <w:abstractNum w:abstractNumId="9" w15:restartNumberingAfterBreak="0">
+    <w:nsid w:val="4B9C6B2E"/>
     <w:multiLevelType w:val="multilevel"/>
-    <w:tmpl w:val="EF10D6CC"/>
-    <w:lvl w:ilvl="0">
-      <w:start w:val="1"/>
-      <w:numFmt w:val="decimal"/>
-      <w:lvlText w:val="%1."/>
-      <w:lvlJc w:val="left"/>
-      <w:pPr>
-        <w:tabs>
-          <w:tab w:val="num" w:pos="720"/>
-        </w:tabs>
-        <w:ind w:left="720" w:hanging="360"/>
-      </w:pPr>
-    </w:lvl>
-    <w:lvl w:ilvl="1" w:tentative="1">
-      <w:start w:val="1"/>
-      <w:numFmt w:val="decimal"/>
-      <w:lvlText w:val="%2."/>
-      <w:lvlJc w:val="left"/>
-      <w:pPr>
-        <w:tabs>
-          <w:tab w:val="num" w:pos="1440"/>
-        </w:tabs>
-        <w:ind w:left="1440" w:hanging="360"/>
-      </w:pPr>
-    </w:lvl>
-    <w:lvl w:ilvl="2" w:tentative="1">
-      <w:start w:val="1"/>
-      <w:numFmt w:val="decimal"/>
-      <w:lvlText w:val="%3."/>
-      <w:lvlJc w:val="left"/>
-      <w:pPr>
-        <w:tabs>
-          <w:tab w:val="num" w:pos="2160"/>
-        </w:tabs>
-        <w:ind w:left="2160" w:hanging="360"/>
-      </w:pPr>
-    </w:lvl>
-    <w:lvl w:ilvl="3" w:tentative="1">
-      <w:start w:val="1"/>
-      <w:numFmt w:val="decimal"/>
-      <w:lvlText w:val="%4."/>
-      <w:lvlJc w:val="left"/>
-      <w:pPr>
-        <w:tabs>
-          <w:tab w:val="num" w:pos="2880"/>
-        </w:tabs>
-        <w:ind w:left="2880" w:hanging="360"/>
-      </w:pPr>
-    </w:lvl>
-    <w:lvl w:ilvl="4" w:tentative="1">
-      <w:start w:val="1"/>
-      <w:numFmt w:val="decimal"/>
-      <w:lvlText w:val="%5."/>
-      <w:lvlJc w:val="left"/>
-      <w:pPr>
-        <w:tabs>
-          <w:tab w:val="num" w:pos="3600"/>
-        </w:tabs>
-        <w:ind w:left="3600" w:hanging="360"/>
-      </w:pPr>
-    </w:lvl>
-    <w:lvl w:ilvl="5" w:tentative="1">
-      <w:start w:val="1"/>
-      <w:numFmt w:val="decimal"/>
-      <w:lvlText w:val="%6."/>
-      <w:lvlJc w:val="left"/>
-      <w:pPr>
-        <w:tabs>
-          <w:tab w:val="num" w:pos="4320"/>
-        </w:tabs>
-        <w:ind w:left="4320" w:hanging="360"/>
-      </w:pPr>
-    </w:lvl>
-    <w:lvl w:ilvl="6" w:tentative="1">
-      <w:start w:val="1"/>
-      <w:numFmt w:val="decimal"/>
-      <w:lvlText w:val="%7."/>
-      <w:lvlJc w:val="left"/>
-      <w:pPr>
-        <w:tabs>
-          <w:tab w:val="num" w:pos="5040"/>
-        </w:tabs>
-        <w:ind w:left="5040" w:hanging="360"/>
-      </w:pPr>
-    </w:lvl>
-    <w:lvl w:ilvl="7" w:tentative="1">
-      <w:start w:val="1"/>
-      <w:numFmt w:val="decimal"/>
-      <w:lvlText w:val="%8."/>
-      <w:lvlJc w:val="left"/>
-      <w:pPr>
-        <w:tabs>
-          <w:tab w:val="num" w:pos="5760"/>
-        </w:tabs>
-        <w:ind w:left="5760" w:hanging="360"/>
-      </w:pPr>
-    </w:lvl>
-    <w:lvl w:ilvl="8" w:tentative="1">
-      <w:start w:val="1"/>
-      <w:numFmt w:val="decimal"/>
-      <w:lvlText w:val="%9."/>
-      <w:lvlJc w:val="left"/>
-      <w:pPr>
-        <w:tabs>
-          <w:tab w:val="num" w:pos="6480"/>
-        </w:tabs>
-        <w:ind w:left="6480" w:hanging="360"/>
-      </w:pPr>
-    </w:lvl>
-  </w:abstractNum>
-  <w:abstractNum w:abstractNumId="9" w15:restartNumberingAfterBreak="0">
-    <w:nsid w:val="496327F4"/>
-    <w:multiLevelType w:val="multilevel"/>
-    <w:tmpl w:val="D416DBDC"/>
+    <w:tmpl w:val="20688BD6"/>
     <w:lvl w:ilvl="0">
       <w:start w:val="1"/>
       <w:numFmt w:val="bullet"/>
@@ -15704,9 +15265,9 @@
     </w:lvl>
   </w:abstractNum>
   <w:abstractNum w:abstractNumId="10" w15:restartNumberingAfterBreak="0">
-    <w:nsid w:val="4B9C6B2E"/>
+    <w:nsid w:val="50580F8C"/>
     <w:multiLevelType w:val="multilevel"/>
-    <w:tmpl w:val="20688BD6"/>
+    <w:tmpl w:val="2F0C61E4"/>
     <w:lvl w:ilvl="0">
       <w:start w:val="1"/>
       <w:numFmt w:val="bullet"/>
@@ -15853,9 +15414,9 @@
     </w:lvl>
   </w:abstractNum>
   <w:abstractNum w:abstractNumId="11" w15:restartNumberingAfterBreak="0">
-    <w:nsid w:val="50580F8C"/>
+    <w:nsid w:val="52E30F64"/>
     <w:multiLevelType w:val="multilevel"/>
-    <w:tmpl w:val="2F0C61E4"/>
+    <w:tmpl w:val="21A2CC3C"/>
     <w:lvl w:ilvl="0">
       <w:start w:val="1"/>
       <w:numFmt w:val="bullet"/>
@@ -16002,9 +15563,9 @@
     </w:lvl>
   </w:abstractNum>
   <w:abstractNum w:abstractNumId="12" w15:restartNumberingAfterBreak="0">
-    <w:nsid w:val="52E30F64"/>
+    <w:nsid w:val="5C271BFD"/>
     <w:multiLevelType w:val="multilevel"/>
-    <w:tmpl w:val="21A2CC3C"/>
+    <w:tmpl w:val="FDCAC426"/>
     <w:lvl w:ilvl="0">
       <w:start w:val="1"/>
       <w:numFmt w:val="bullet"/>
@@ -16151,9 +15712,9 @@
     </w:lvl>
   </w:abstractNum>
   <w:abstractNum w:abstractNumId="13" w15:restartNumberingAfterBreak="0">
-    <w:nsid w:val="5C271BFD"/>
+    <w:nsid w:val="5C45106D"/>
     <w:multiLevelType w:val="multilevel"/>
-    <w:tmpl w:val="FDCAC426"/>
+    <w:tmpl w:val="AAEC8C20"/>
     <w:lvl w:ilvl="0">
       <w:start w:val="1"/>
       <w:numFmt w:val="bullet"/>
@@ -16300,9 +15861,9 @@
     </w:lvl>
   </w:abstractNum>
   <w:abstractNum w:abstractNumId="14" w15:restartNumberingAfterBreak="0">
-    <w:nsid w:val="5C45106D"/>
+    <w:nsid w:val="61385B21"/>
     <w:multiLevelType w:val="multilevel"/>
-    <w:tmpl w:val="AAEC8C20"/>
+    <w:tmpl w:val="A592730C"/>
     <w:lvl w:ilvl="0">
       <w:start w:val="1"/>
       <w:numFmt w:val="bullet"/>
@@ -16449,9 +16010,9 @@
     </w:lvl>
   </w:abstractNum>
   <w:abstractNum w:abstractNumId="15" w15:restartNumberingAfterBreak="0">
-    <w:nsid w:val="61385B21"/>
+    <w:nsid w:val="62C01E1A"/>
     <w:multiLevelType w:val="multilevel"/>
-    <w:tmpl w:val="A592730C"/>
+    <w:tmpl w:val="F2788AF0"/>
     <w:lvl w:ilvl="0">
       <w:start w:val="1"/>
       <w:numFmt w:val="bullet"/>
@@ -16598,9 +16159,9 @@
     </w:lvl>
   </w:abstractNum>
   <w:abstractNum w:abstractNumId="16" w15:restartNumberingAfterBreak="0">
-    <w:nsid w:val="62C01E1A"/>
+    <w:nsid w:val="66342FCD"/>
     <w:multiLevelType w:val="multilevel"/>
-    <w:tmpl w:val="F2788AF0"/>
+    <w:tmpl w:val="2E2A860E"/>
     <w:lvl w:ilvl="0">
       <w:start w:val="1"/>
       <w:numFmt w:val="bullet"/>
@@ -16747,9 +16308,9 @@
     </w:lvl>
   </w:abstractNum>
   <w:abstractNum w:abstractNumId="17" w15:restartNumberingAfterBreak="0">
-    <w:nsid w:val="62F0615B"/>
+    <w:nsid w:val="723F2605"/>
     <w:multiLevelType w:val="multilevel"/>
-    <w:tmpl w:val="374CC99A"/>
+    <w:tmpl w:val="8A9C09E4"/>
     <w:lvl w:ilvl="0">
       <w:start w:val="1"/>
       <w:numFmt w:val="bullet"/>
@@ -16896,9 +16457,9 @@
     </w:lvl>
   </w:abstractNum>
   <w:abstractNum w:abstractNumId="18" w15:restartNumberingAfterBreak="0">
-    <w:nsid w:val="66342FCD"/>
+    <w:nsid w:val="74D1529A"/>
     <w:multiLevelType w:val="multilevel"/>
-    <w:tmpl w:val="2E2A860E"/>
+    <w:tmpl w:val="641038D4"/>
     <w:lvl w:ilvl="0">
       <w:start w:val="1"/>
       <w:numFmt w:val="bullet"/>
@@ -17045,9 +16606,9 @@
     </w:lvl>
   </w:abstractNum>
   <w:abstractNum w:abstractNumId="19" w15:restartNumberingAfterBreak="0">
-    <w:nsid w:val="723F2605"/>
+    <w:nsid w:val="75726DBC"/>
     <w:multiLevelType w:val="multilevel"/>
-    <w:tmpl w:val="8A9C09E4"/>
+    <w:tmpl w:val="46C8B6D2"/>
     <w:lvl w:ilvl="0">
       <w:start w:val="1"/>
       <w:numFmt w:val="bullet"/>
@@ -17194,9 +16755,9 @@
     </w:lvl>
   </w:abstractNum>
   <w:abstractNum w:abstractNumId="20" w15:restartNumberingAfterBreak="0">
-    <w:nsid w:val="74D1529A"/>
+    <w:nsid w:val="7D9C21E9"/>
     <w:multiLevelType w:val="multilevel"/>
-    <w:tmpl w:val="641038D4"/>
+    <w:tmpl w:val="2A86D2BA"/>
     <w:lvl w:ilvl="0">
       <w:start w:val="1"/>
       <w:numFmt w:val="bullet"/>
@@ -17343,9 +16904,9 @@
     </w:lvl>
   </w:abstractNum>
   <w:abstractNum w:abstractNumId="21" w15:restartNumberingAfterBreak="0">
-    <w:nsid w:val="75726DBC"/>
+    <w:nsid w:val="7E7A6D35"/>
     <w:multiLevelType w:val="multilevel"/>
-    <w:tmpl w:val="46C8B6D2"/>
+    <w:tmpl w:val="BD560734"/>
     <w:lvl w:ilvl="0">
       <w:start w:val="1"/>
       <w:numFmt w:val="bullet"/>
@@ -17491,357 +17052,59 @@
       </w:rPr>
     </w:lvl>
   </w:abstractNum>
-  <w:abstractNum w:abstractNumId="22" w15:restartNumberingAfterBreak="0">
-    <w:nsid w:val="7D9C21E9"/>
-    <w:multiLevelType w:val="multilevel"/>
-    <w:tmpl w:val="2A86D2BA"/>
-    <w:lvl w:ilvl="0">
-      <w:start w:val="1"/>
-      <w:numFmt w:val="bullet"/>
-      <w:lvlText w:val=""/>
-      <w:lvlJc w:val="left"/>
-      <w:pPr>
-        <w:tabs>
-          <w:tab w:val="num" w:pos="720"/>
-        </w:tabs>
-        <w:ind w:left="720" w:hanging="360"/>
-      </w:pPr>
-      <w:rPr>
-        <w:rFonts w:ascii="Symbol" w:hAnsi="Symbol" w:hint="default"/>
-        <w:sz w:val="20"/>
-      </w:rPr>
-    </w:lvl>
-    <w:lvl w:ilvl="1" w:tentative="1">
-      <w:start w:val="1"/>
-      <w:numFmt w:val="bullet"/>
-      <w:lvlText w:val="o"/>
-      <w:lvlJc w:val="left"/>
-      <w:pPr>
-        <w:tabs>
-          <w:tab w:val="num" w:pos="1440"/>
-        </w:tabs>
-        <w:ind w:left="1440" w:hanging="360"/>
-      </w:pPr>
-      <w:rPr>
-        <w:rFonts w:ascii="Courier New" w:hAnsi="Courier New" w:hint="default"/>
-        <w:sz w:val="20"/>
-      </w:rPr>
-    </w:lvl>
-    <w:lvl w:ilvl="2" w:tentative="1">
-      <w:start w:val="1"/>
-      <w:numFmt w:val="bullet"/>
-      <w:lvlText w:val=""/>
-      <w:lvlJc w:val="left"/>
-      <w:pPr>
-        <w:tabs>
-          <w:tab w:val="num" w:pos="2160"/>
-        </w:tabs>
-        <w:ind w:left="2160" w:hanging="360"/>
-      </w:pPr>
-      <w:rPr>
-        <w:rFonts w:ascii="Wingdings" w:hAnsi="Wingdings" w:hint="default"/>
-        <w:sz w:val="20"/>
-      </w:rPr>
-    </w:lvl>
-    <w:lvl w:ilvl="3" w:tentative="1">
-      <w:start w:val="1"/>
-      <w:numFmt w:val="bullet"/>
-      <w:lvlText w:val=""/>
-      <w:lvlJc w:val="left"/>
-      <w:pPr>
-        <w:tabs>
-          <w:tab w:val="num" w:pos="2880"/>
-        </w:tabs>
-        <w:ind w:left="2880" w:hanging="360"/>
-      </w:pPr>
-      <w:rPr>
-        <w:rFonts w:ascii="Wingdings" w:hAnsi="Wingdings" w:hint="default"/>
-        <w:sz w:val="20"/>
-      </w:rPr>
-    </w:lvl>
-    <w:lvl w:ilvl="4" w:tentative="1">
-      <w:start w:val="1"/>
-      <w:numFmt w:val="bullet"/>
-      <w:lvlText w:val=""/>
-      <w:lvlJc w:val="left"/>
-      <w:pPr>
-        <w:tabs>
-          <w:tab w:val="num" w:pos="3600"/>
-        </w:tabs>
-        <w:ind w:left="3600" w:hanging="360"/>
-      </w:pPr>
-      <w:rPr>
-        <w:rFonts w:ascii="Wingdings" w:hAnsi="Wingdings" w:hint="default"/>
-        <w:sz w:val="20"/>
-      </w:rPr>
-    </w:lvl>
-    <w:lvl w:ilvl="5" w:tentative="1">
-      <w:start w:val="1"/>
-      <w:numFmt w:val="bullet"/>
-      <w:lvlText w:val=""/>
-      <w:lvlJc w:val="left"/>
-      <w:pPr>
-        <w:tabs>
-          <w:tab w:val="num" w:pos="4320"/>
-        </w:tabs>
-        <w:ind w:left="4320" w:hanging="360"/>
-      </w:pPr>
-      <w:rPr>
-        <w:rFonts w:ascii="Wingdings" w:hAnsi="Wingdings" w:hint="default"/>
-        <w:sz w:val="20"/>
-      </w:rPr>
-    </w:lvl>
-    <w:lvl w:ilvl="6" w:tentative="1">
-      <w:start w:val="1"/>
-      <w:numFmt w:val="bullet"/>
-      <w:lvlText w:val=""/>
-      <w:lvlJc w:val="left"/>
-      <w:pPr>
-        <w:tabs>
-          <w:tab w:val="num" w:pos="5040"/>
-        </w:tabs>
-        <w:ind w:left="5040" w:hanging="360"/>
-      </w:pPr>
-      <w:rPr>
-        <w:rFonts w:ascii="Wingdings" w:hAnsi="Wingdings" w:hint="default"/>
-        <w:sz w:val="20"/>
-      </w:rPr>
-    </w:lvl>
-    <w:lvl w:ilvl="7" w:tentative="1">
-      <w:start w:val="1"/>
-      <w:numFmt w:val="bullet"/>
-      <w:lvlText w:val=""/>
-      <w:lvlJc w:val="left"/>
-      <w:pPr>
-        <w:tabs>
-          <w:tab w:val="num" w:pos="5760"/>
-        </w:tabs>
-        <w:ind w:left="5760" w:hanging="360"/>
-      </w:pPr>
-      <w:rPr>
-        <w:rFonts w:ascii="Wingdings" w:hAnsi="Wingdings" w:hint="default"/>
-        <w:sz w:val="20"/>
-      </w:rPr>
-    </w:lvl>
-    <w:lvl w:ilvl="8" w:tentative="1">
-      <w:start w:val="1"/>
-      <w:numFmt w:val="bullet"/>
-      <w:lvlText w:val=""/>
-      <w:lvlJc w:val="left"/>
-      <w:pPr>
-        <w:tabs>
-          <w:tab w:val="num" w:pos="6480"/>
-        </w:tabs>
-        <w:ind w:left="6480" w:hanging="360"/>
-      </w:pPr>
-      <w:rPr>
-        <w:rFonts w:ascii="Wingdings" w:hAnsi="Wingdings" w:hint="default"/>
-        <w:sz w:val="20"/>
-      </w:rPr>
-    </w:lvl>
-  </w:abstractNum>
-  <w:abstractNum w:abstractNumId="23" w15:restartNumberingAfterBreak="0">
-    <w:nsid w:val="7E7A6D35"/>
-    <w:multiLevelType w:val="multilevel"/>
-    <w:tmpl w:val="BD560734"/>
-    <w:lvl w:ilvl="0">
-      <w:start w:val="1"/>
-      <w:numFmt w:val="bullet"/>
-      <w:lvlText w:val=""/>
-      <w:lvlJc w:val="left"/>
-      <w:pPr>
-        <w:tabs>
-          <w:tab w:val="num" w:pos="720"/>
-        </w:tabs>
-        <w:ind w:left="720" w:hanging="360"/>
-      </w:pPr>
-      <w:rPr>
-        <w:rFonts w:ascii="Symbol" w:hAnsi="Symbol" w:hint="default"/>
-        <w:sz w:val="20"/>
-      </w:rPr>
-    </w:lvl>
-    <w:lvl w:ilvl="1" w:tentative="1">
-      <w:start w:val="1"/>
-      <w:numFmt w:val="bullet"/>
-      <w:lvlText w:val="o"/>
-      <w:lvlJc w:val="left"/>
-      <w:pPr>
-        <w:tabs>
-          <w:tab w:val="num" w:pos="1440"/>
-        </w:tabs>
-        <w:ind w:left="1440" w:hanging="360"/>
-      </w:pPr>
-      <w:rPr>
-        <w:rFonts w:ascii="Courier New" w:hAnsi="Courier New" w:hint="default"/>
-        <w:sz w:val="20"/>
-      </w:rPr>
-    </w:lvl>
-    <w:lvl w:ilvl="2" w:tentative="1">
-      <w:start w:val="1"/>
-      <w:numFmt w:val="bullet"/>
-      <w:lvlText w:val=""/>
-      <w:lvlJc w:val="left"/>
-      <w:pPr>
-        <w:tabs>
-          <w:tab w:val="num" w:pos="2160"/>
-        </w:tabs>
-        <w:ind w:left="2160" w:hanging="360"/>
-      </w:pPr>
-      <w:rPr>
-        <w:rFonts w:ascii="Wingdings" w:hAnsi="Wingdings" w:hint="default"/>
-        <w:sz w:val="20"/>
-      </w:rPr>
-    </w:lvl>
-    <w:lvl w:ilvl="3" w:tentative="1">
-      <w:start w:val="1"/>
-      <w:numFmt w:val="bullet"/>
-      <w:lvlText w:val=""/>
-      <w:lvlJc w:val="left"/>
-      <w:pPr>
-        <w:tabs>
-          <w:tab w:val="num" w:pos="2880"/>
-        </w:tabs>
-        <w:ind w:left="2880" w:hanging="360"/>
-      </w:pPr>
-      <w:rPr>
-        <w:rFonts w:ascii="Wingdings" w:hAnsi="Wingdings" w:hint="default"/>
-        <w:sz w:val="20"/>
-      </w:rPr>
-    </w:lvl>
-    <w:lvl w:ilvl="4" w:tentative="1">
-      <w:start w:val="1"/>
-      <w:numFmt w:val="bullet"/>
-      <w:lvlText w:val=""/>
-      <w:lvlJc w:val="left"/>
-      <w:pPr>
-        <w:tabs>
-          <w:tab w:val="num" w:pos="3600"/>
-        </w:tabs>
-        <w:ind w:left="3600" w:hanging="360"/>
-      </w:pPr>
-      <w:rPr>
-        <w:rFonts w:ascii="Wingdings" w:hAnsi="Wingdings" w:hint="default"/>
-        <w:sz w:val="20"/>
-      </w:rPr>
-    </w:lvl>
-    <w:lvl w:ilvl="5" w:tentative="1">
-      <w:start w:val="1"/>
-      <w:numFmt w:val="bullet"/>
-      <w:lvlText w:val=""/>
-      <w:lvlJc w:val="left"/>
-      <w:pPr>
-        <w:tabs>
-          <w:tab w:val="num" w:pos="4320"/>
-        </w:tabs>
-        <w:ind w:left="4320" w:hanging="360"/>
-      </w:pPr>
-      <w:rPr>
-        <w:rFonts w:ascii="Wingdings" w:hAnsi="Wingdings" w:hint="default"/>
-        <w:sz w:val="20"/>
-      </w:rPr>
-    </w:lvl>
-    <w:lvl w:ilvl="6" w:tentative="1">
-      <w:start w:val="1"/>
-      <w:numFmt w:val="bullet"/>
-      <w:lvlText w:val=""/>
-      <w:lvlJc w:val="left"/>
-      <w:pPr>
-        <w:tabs>
-          <w:tab w:val="num" w:pos="5040"/>
-        </w:tabs>
-        <w:ind w:left="5040" w:hanging="360"/>
-      </w:pPr>
-      <w:rPr>
-        <w:rFonts w:ascii="Wingdings" w:hAnsi="Wingdings" w:hint="default"/>
-        <w:sz w:val="20"/>
-      </w:rPr>
-    </w:lvl>
-    <w:lvl w:ilvl="7" w:tentative="1">
-      <w:start w:val="1"/>
-      <w:numFmt w:val="bullet"/>
-      <w:lvlText w:val=""/>
-      <w:lvlJc w:val="left"/>
-      <w:pPr>
-        <w:tabs>
-          <w:tab w:val="num" w:pos="5760"/>
-        </w:tabs>
-        <w:ind w:left="5760" w:hanging="360"/>
-      </w:pPr>
-      <w:rPr>
-        <w:rFonts w:ascii="Wingdings" w:hAnsi="Wingdings" w:hint="default"/>
-        <w:sz w:val="20"/>
-      </w:rPr>
-    </w:lvl>
-    <w:lvl w:ilvl="8" w:tentative="1">
-      <w:start w:val="1"/>
-      <w:numFmt w:val="bullet"/>
-      <w:lvlText w:val=""/>
-      <w:lvlJc w:val="left"/>
-      <w:pPr>
-        <w:tabs>
-          <w:tab w:val="num" w:pos="6480"/>
-        </w:tabs>
-        <w:ind w:left="6480" w:hanging="360"/>
-      </w:pPr>
-      <w:rPr>
-        <w:rFonts w:ascii="Wingdings" w:hAnsi="Wingdings" w:hint="default"/>
-        <w:sz w:val="20"/>
-      </w:rPr>
-    </w:lvl>
-  </w:abstractNum>
   <w:num w:numId="1" w16cid:durableId="1703827337">
-    <w:abstractNumId w:val="23"/>
+    <w:abstractNumId w:val="21"/>
   </w:num>
   <w:num w:numId="2" w16cid:durableId="1418988629">
+    <w:abstractNumId w:val="17"/>
+  </w:num>
+  <w:num w:numId="3" w16cid:durableId="222954792">
     <w:abstractNumId w:val="19"/>
   </w:num>
-  <w:num w:numId="3" w16cid:durableId="222954792">
-    <w:abstractNumId w:val="21"/>
+  <w:num w:numId="4" w16cid:durableId="1074282633">
+    <w:abstractNumId w:val="15"/>
   </w:num>
-  <w:num w:numId="4" w16cid:durableId="1074282633">
+  <w:num w:numId="5" w16cid:durableId="1853765920">
+    <w:abstractNumId w:val="20"/>
+  </w:num>
+  <w:num w:numId="6" w16cid:durableId="1279340542">
+    <w:abstractNumId w:val="11"/>
+  </w:num>
+  <w:num w:numId="7" w16cid:durableId="1752694811">
+    <w:abstractNumId w:val="7"/>
+  </w:num>
+  <w:num w:numId="8" w16cid:durableId="228197745">
+    <w:abstractNumId w:val="8"/>
+  </w:num>
+  <w:num w:numId="9" w16cid:durableId="857889029">
     <w:abstractNumId w:val="16"/>
   </w:num>
-  <w:num w:numId="5" w16cid:durableId="1853765920">
-    <w:abstractNumId w:val="22"/>
+  <w:num w:numId="10" w16cid:durableId="2051756326">
+    <w:abstractNumId w:val="9"/>
   </w:num>
-  <w:num w:numId="6" w16cid:durableId="1279340542">
+  <w:num w:numId="11" w16cid:durableId="996490959">
+    <w:abstractNumId w:val="18"/>
+  </w:num>
+  <w:num w:numId="12" w16cid:durableId="907418831">
     <w:abstractNumId w:val="12"/>
   </w:num>
-  <w:num w:numId="7" w16cid:durableId="1752694811">
-    <w:abstractNumId w:val="8"/>
-  </w:num>
-  <w:num w:numId="8" w16cid:durableId="228197745">
-    <w:abstractNumId w:val="9"/>
-  </w:num>
-  <w:num w:numId="9" w16cid:durableId="857889029">
-    <w:abstractNumId w:val="18"/>
-  </w:num>
-  <w:num w:numId="10" w16cid:durableId="2051756326">
-    <w:abstractNumId w:val="10"/>
-  </w:num>
-  <w:num w:numId="11" w16cid:durableId="996490959">
-    <w:abstractNumId w:val="20"/>
-  </w:num>
-  <w:num w:numId="12" w16cid:durableId="907418831">
+  <w:num w:numId="13" w16cid:durableId="702559134">
     <w:abstractNumId w:val="13"/>
   </w:num>
-  <w:num w:numId="13" w16cid:durableId="702559134">
+  <w:num w:numId="14" w16cid:durableId="111097702">
     <w:abstractNumId w:val="14"/>
-  </w:num>
-  <w:num w:numId="14" w16cid:durableId="111097702">
-    <w:abstractNumId w:val="15"/>
   </w:num>
   <w:num w:numId="15" w16cid:durableId="1480268656">
     <w:abstractNumId w:val="0"/>
   </w:num>
   <w:num w:numId="16" w16cid:durableId="1322662473">
-    <w:abstractNumId w:val="7"/>
+    <w:abstractNumId w:val="6"/>
   </w:num>
   <w:num w:numId="17" w16cid:durableId="314795260">
-    <w:abstractNumId w:val="6"/>
+    <w:abstractNumId w:val="5"/>
   </w:num>
   <w:num w:numId="18" w16cid:durableId="2013337331">
-    <w:abstractNumId w:val="11"/>
+    <w:abstractNumId w:val="10"/>
   </w:num>
   <w:num w:numId="19" w16cid:durableId="1500195105">
     <w:abstractNumId w:val="2"/>
@@ -17854,12 +17117,6 @@
   </w:num>
   <w:num w:numId="22" w16cid:durableId="156963785">
     <w:abstractNumId w:val="3"/>
-  </w:num>
-  <w:num w:numId="23" w16cid:durableId="1374890288">
-    <w:abstractNumId w:val="5"/>
-  </w:num>
-  <w:num w:numId="24" w16cid:durableId="1713339314">
-    <w:abstractNumId w:val="17"/>
   </w:num>
 </w:numbering>
 </file>
@@ -18973,6 +18230,29 @@
       <w14:ligatures w14:val="none"/>
     </w:rPr>
   </w:style>
+  <w:style w:type="character" w:styleId="Hyperlink">
+    <w:name w:val="Hyperlink"/>
+    <w:basedOn w:val="DefaultParagraphFont"/>
+    <w:uiPriority w:val="99"/>
+    <w:unhideWhenUsed/>
+    <w:rsid w:val="00853846"/>
+    <w:rPr>
+      <w:color w:val="467886" w:themeColor="hyperlink"/>
+      <w:u w:val="single"/>
+    </w:rPr>
+  </w:style>
+  <w:style w:type="character" w:styleId="UnresolvedMention">
+    <w:name w:val="Unresolved Mention"/>
+    <w:basedOn w:val="DefaultParagraphFont"/>
+    <w:uiPriority w:val="99"/>
+    <w:semiHidden/>
+    <w:unhideWhenUsed/>
+    <w:rsid w:val="00853846"/>
+    <w:rPr>
+      <w:color w:val="605E5C"/>
+      <w:shd w:val="clear" w:color="auto" w:fill="E1DFDD"/>
+    </w:rPr>
+  </w:style>
 </w:styles>
 </file>
 
@@ -19276,7 +18556,7 @@
 </file>
 
 <file path=customXml/itemProps1.xml><?xml version="1.0" encoding="utf-8"?>
-<ds:datastoreItem xmlns:ds="http://schemas.openxmlformats.org/officeDocument/2006/customXml" ds:itemID="{F9D3F9D5-CE91-454E-A275-E4928A328F84}">
+<ds:datastoreItem xmlns:ds="http://schemas.openxmlformats.org/officeDocument/2006/customXml" ds:itemID="{E836636F-E792-D643-A847-2AAC71803109}">
   <ds:schemaRefs>
     <ds:schemaRef ds:uri="http://schemas.openxmlformats.org/officeDocument/2006/bibliography"/>
   </ds:schemaRefs>

</xml_diff>